<commit_message>
adding line in timesheet.doc
</commit_message>
<xml_diff>
--- a/Time sheet 1.docx
+++ b/Time sheet 1.docx
@@ -109,7 +109,21 @@
         <w:rPr>
           <w:rFonts w:cs="Arial"/>
         </w:rPr>
-        <w:t>Info from Priyank, Abhay, Binoy is the cause might be the user using the browser navigation instead of A</w:t>
+        <w:t xml:space="preserve">Info from Priyank, Abhay, </w:t>
+      </w:r>
+      <w:proofErr w:type="spellStart"/>
+      <w:r>
+        <w:rPr>
+          <w:rFonts w:cs="Arial"/>
+        </w:rPr>
+        <w:t>Binoy</w:t>
+      </w:r>
+      <w:proofErr w:type="spellEnd"/>
+      <w:r>
+        <w:rPr>
+          <w:rFonts w:cs="Arial"/>
+        </w:rPr>
+        <w:t xml:space="preserve"> is the cause might be the user using the browser navigation instead of A</w:t>
       </w:r>
       <w:r>
         <w:rPr>
@@ -133,7 +147,21 @@
         <w:rPr>
           <w:rFonts w:cs="Arial"/>
         </w:rPr>
-        <w:t xml:space="preserve">Pradeep advised to check the program timezone columns and run the search queries </w:t>
+        <w:t xml:space="preserve">Pradeep advised to check the program </w:t>
+      </w:r>
+      <w:proofErr w:type="spellStart"/>
+      <w:r>
+        <w:rPr>
+          <w:rFonts w:cs="Arial"/>
+        </w:rPr>
+        <w:t>timezone</w:t>
+      </w:r>
+      <w:proofErr w:type="spellEnd"/>
+      <w:r>
+        <w:rPr>
+          <w:rFonts w:cs="Arial"/>
+        </w:rPr>
+        <w:t xml:space="preserve"> columns and run the search queries </w:t>
       </w:r>
     </w:p>
     <w:p>
@@ -153,11 +181,19 @@
           <w:rFonts w:cs="Arial"/>
         </w:rPr>
       </w:pPr>
-      <w:r>
-        <w:rPr>
-          <w:rFonts w:cs="Arial"/>
-        </w:rPr>
-        <w:t xml:space="preserve">Binoy shared the Prod Db credentials to check it </w:t>
+      <w:proofErr w:type="spellStart"/>
+      <w:r>
+        <w:rPr>
+          <w:rFonts w:cs="Arial"/>
+        </w:rPr>
+        <w:t>Binoy</w:t>
+      </w:r>
+      <w:proofErr w:type="spellEnd"/>
+      <w:r>
+        <w:rPr>
+          <w:rFonts w:cs="Arial"/>
+        </w:rPr>
+        <w:t xml:space="preserve"> shared the Prod Db credentials to check it </w:t>
       </w:r>
     </w:p>
     <w:p>
@@ -171,11 +207,19 @@
           <w:rFonts w:cs="Arial"/>
         </w:rPr>
       </w:pPr>
-      <w:r>
-        <w:rPr>
-          <w:rFonts w:cs="Arial"/>
-        </w:rPr>
-        <w:t>NFesh Prod DB Access:</w:t>
+      <w:proofErr w:type="spellStart"/>
+      <w:r>
+        <w:rPr>
+          <w:rFonts w:cs="Arial"/>
+        </w:rPr>
+        <w:t>NFesh</w:t>
+      </w:r>
+      <w:proofErr w:type="spellEnd"/>
+      <w:r>
+        <w:rPr>
+          <w:rFonts w:cs="Arial"/>
+        </w:rPr>
+        <w:t xml:space="preserve"> Prod DB Access:</w:t>
       </w:r>
     </w:p>
     <w:p>
@@ -262,7 +306,7 @@
           <w:noProof/>
         </w:rPr>
         <w:drawing>
-          <wp:inline distT="0" distB="0" distL="0" distR="0" wp14:anchorId="04584A64" wp14:editId="5DA9E332">
+          <wp:inline distT="0" distB="0" distL="0" distR="0" wp14:anchorId="05E9C710" wp14:editId="74865440">
             <wp:extent cx="4520588" cy="3922846"/>
             <wp:effectExtent l="0" t="0" r="0" b="1905"/>
             <wp:docPr id="1" name="Picture 1" descr="Inline images 1"/>
@@ -445,39 +489,79 @@
           <w:sz w:val="22"/>
         </w:rPr>
         <w:tab/>
-        <w:t xml:space="preserve">Username:postgres, </w:t>
-      </w:r>
-      <w:r>
-        <w:rPr>
-          <w:rFonts w:ascii="Calibri" w:hAnsi="Calibri" w:cs="Calibri"/>
-          <w:sz w:val="22"/>
-        </w:rPr>
-        <w:t>Password: apassword</w:t>
-      </w:r>
-    </w:p>
-    <w:p>
-      <w:pPr>
-        <w:rPr>
-          <w:rFonts w:ascii="Calibri" w:hAnsi="Calibri" w:cs="Calibri"/>
-          <w:sz w:val="22"/>
-        </w:rPr>
-      </w:pPr>
-    </w:p>
-    <w:p>
-      <w:pPr>
-        <w:rPr>
-          <w:rFonts w:ascii="Calibri" w:hAnsi="Calibri" w:cs="Calibri"/>
-          <w:sz w:val="22"/>
-        </w:rPr>
-      </w:pPr>
-      <w:r>
-        <w:rPr>
-          <w:rFonts w:ascii="Calibri" w:hAnsi="Calibri" w:cs="Calibri"/>
-          <w:sz w:val="22"/>
-        </w:rPr>
-        <w:lastRenderedPageBreak/>
+      </w:r>
+      <w:proofErr w:type="spellStart"/>
+      <w:proofErr w:type="gramStart"/>
+      <w:r>
+        <w:rPr>
+          <w:rFonts w:ascii="Calibri" w:hAnsi="Calibri" w:cs="Calibri"/>
+          <w:sz w:val="22"/>
+        </w:rPr>
+        <w:t>Username:postgres</w:t>
+      </w:r>
+      <w:proofErr w:type="spellEnd"/>
+      <w:proofErr w:type="gramEnd"/>
+      <w:r>
+        <w:rPr>
+          <w:rFonts w:ascii="Calibri" w:hAnsi="Calibri" w:cs="Calibri"/>
+          <w:sz w:val="22"/>
+        </w:rPr>
+        <w:t xml:space="preserve">, </w:t>
+      </w:r>
+      <w:r>
+        <w:rPr>
+          <w:rFonts w:ascii="Calibri" w:hAnsi="Calibri" w:cs="Calibri"/>
+          <w:sz w:val="22"/>
+        </w:rPr>
+        <w:t xml:space="preserve">Password: </w:t>
+      </w:r>
+      <w:proofErr w:type="spellStart"/>
+      <w:r>
+        <w:rPr>
+          <w:rFonts w:ascii="Calibri" w:hAnsi="Calibri" w:cs="Calibri"/>
+          <w:sz w:val="22"/>
+        </w:rPr>
+        <w:t>apassword</w:t>
+      </w:r>
+      <w:proofErr w:type="spellEnd"/>
+    </w:p>
+    <w:p>
+      <w:pPr>
+        <w:rPr>
+          <w:rFonts w:ascii="Calibri" w:hAnsi="Calibri" w:cs="Calibri"/>
+          <w:sz w:val="22"/>
+        </w:rPr>
+      </w:pPr>
+    </w:p>
+    <w:p>
+      <w:pPr>
+        <w:rPr>
+          <w:rFonts w:ascii="Calibri" w:hAnsi="Calibri" w:cs="Calibri"/>
+          <w:sz w:val="22"/>
+        </w:rPr>
+      </w:pPr>
+      <w:r>
+        <w:rPr>
+          <w:rFonts w:ascii="Calibri" w:hAnsi="Calibri" w:cs="Calibri"/>
+          <w:sz w:val="22"/>
+        </w:rPr>
         <w:tab/>
-        <w:t xml:space="preserve">Pem file for </w:t>
+      </w:r>
+      <w:proofErr w:type="spellStart"/>
+      <w:r>
+        <w:rPr>
+          <w:rFonts w:ascii="Calibri" w:hAnsi="Calibri" w:cs="Calibri"/>
+          <w:sz w:val="22"/>
+        </w:rPr>
+        <w:t>Pem</w:t>
+      </w:r>
+      <w:proofErr w:type="spellEnd"/>
+      <w:r>
+        <w:rPr>
+          <w:rFonts w:ascii="Calibri" w:hAnsi="Calibri" w:cs="Calibri"/>
+          <w:sz w:val="22"/>
+        </w:rPr>
+        <w:t xml:space="preserve"> file for </w:t>
       </w:r>
       <w:r>
         <w:rPr>
@@ -498,7 +582,7 @@
           <w:rFonts w:ascii="Calibri" w:hAnsi="Calibri" w:cs="Calibri"/>
           <w:sz w:val="22"/>
         </w:rPr>
-        <w:object w:dxaOrig="2112" w:dyaOrig="816">
+        <w:object w:dxaOrig="2112" w:dyaOrig="816" w14:anchorId="605B183B">
           <v:shapetype id="_x0000_t75" coordsize="21600,21600" o:spt="75" o:preferrelative="t" path="m@4@5l@4@11@9@11@9@5xe" filled="f" stroked="f">
             <v:stroke joinstyle="miter"/>
             <v:formulas>
@@ -518,10 +602,10 @@
             <v:path o:extrusionok="f" gradientshapeok="t" o:connecttype="rect"/>
             <o:lock v:ext="edit" aspectratio="t"/>
           </v:shapetype>
-          <v:shape id="_x0000_i1025" type="#_x0000_t75" style="width:105.55pt;height:40.65pt" o:ole="">
+          <v:shape id="_x0000_i1025" type="#_x0000_t75" style="width:105.6pt;height:40.8pt" o:ole="">
             <v:imagedata r:id="rId11" o:title=""/>
           </v:shape>
-          <o:OLEObject Type="Embed" ProgID="Package" ShapeID="_x0000_i1025" DrawAspect="Content" ObjectID="_1565707300" r:id="rId12"/>
+          <o:OLEObject Type="Embed" ProgID="Package" ShapeID="_x0000_i1025" DrawAspect="Content" ObjectID="_1613459508" r:id="rId12"/>
         </w:object>
       </w:r>
     </w:p>
@@ -646,7 +730,38 @@
           <w:sz w:val="22"/>
         </w:rPr>
         <w:tab/>
-        <w:t>Nfesh-Dev-site: .193.165.33:8080/WhatAWaste  username: admin, Password: admin</w:t>
+      </w:r>
+      <w:proofErr w:type="spellStart"/>
+      <w:r>
+        <w:rPr>
+          <w:rFonts w:ascii="Calibri" w:hAnsi="Calibri" w:cs="Calibri"/>
+          <w:sz w:val="22"/>
+        </w:rPr>
+        <w:t>Nfesh</w:t>
+      </w:r>
+      <w:proofErr w:type="spellEnd"/>
+      <w:r>
+        <w:rPr>
+          <w:rFonts w:ascii="Calibri" w:hAnsi="Calibri" w:cs="Calibri"/>
+          <w:sz w:val="22"/>
+        </w:rPr>
+        <w:t>-Dev-site: .193.165.33:8080/</w:t>
+      </w:r>
+      <w:proofErr w:type="spellStart"/>
+      <w:r>
+        <w:rPr>
+          <w:rFonts w:ascii="Calibri" w:hAnsi="Calibri" w:cs="Calibri"/>
+          <w:sz w:val="22"/>
+        </w:rPr>
+        <w:t>WhatAWaste</w:t>
+      </w:r>
+      <w:proofErr w:type="spellEnd"/>
+      <w:r>
+        <w:rPr>
+          <w:rFonts w:ascii="Calibri" w:hAnsi="Calibri" w:cs="Calibri"/>
+          <w:sz w:val="22"/>
+        </w:rPr>
+        <w:t xml:space="preserve">  username: admin, Password: admin</w:t>
       </w:r>
     </w:p>
     <w:p>
@@ -783,7 +898,21 @@
         <w:rPr>
           <w:rFonts w:cs="Arial"/>
         </w:rPr>
-        <w:t>Hence the exact issue is still unknown but we came to know that the code failed to update the timezone column which failed to save the menus created</w:t>
+        <w:t xml:space="preserve">Hence the exact issue is still unknown but we came to know that the code failed to update the </w:t>
+      </w:r>
+      <w:proofErr w:type="spellStart"/>
+      <w:r>
+        <w:rPr>
+          <w:rFonts w:cs="Arial"/>
+        </w:rPr>
+        <w:t>timezone</w:t>
+      </w:r>
+      <w:proofErr w:type="spellEnd"/>
+      <w:r>
+        <w:rPr>
+          <w:rFonts w:cs="Arial"/>
+        </w:rPr>
+        <w:t xml:space="preserve"> column which failed to save the menus created</w:t>
       </w:r>
     </w:p>
     <w:p>
@@ -873,10 +1002,54 @@
         <w:rPr>
           <w:rFonts w:cs="Arial"/>
         </w:rPr>
-        <w:t xml:space="preserve"> and shard the result to pradeep</w:t>
-      </w:r>
-      <w:bookmarkStart w:id="0" w:name="_GoBack"/>
-      <w:bookmarkEnd w:id="0"/>
+        <w:t xml:space="preserve"> and shard the result to </w:t>
+      </w:r>
+      <w:r>
+        <w:rPr>
+          <w:rFonts w:cs="Arial"/>
+        </w:rPr>
+        <w:t>Pradeep</w:t>
+      </w:r>
+    </w:p>
+    <w:p>
+      <w:pPr>
+        <w:pStyle w:val="ListParagraph"/>
+        <w:rPr>
+          <w:rFonts w:cs="Arial"/>
+        </w:rPr>
+      </w:pPr>
+    </w:p>
+    <w:p>
+      <w:pPr>
+        <w:pStyle w:val="ListParagraph"/>
+        <w:numPr>
+          <w:ilvl w:val="0"/>
+          <w:numId w:val="13"/>
+        </w:numPr>
+        <w:rPr>
+          <w:rFonts w:cs="Arial"/>
+        </w:rPr>
+      </w:pPr>
+      <w:r>
+        <w:rPr>
+          <w:rFonts w:cs="Arial"/>
+        </w:rPr>
+        <w:t xml:space="preserve">Adding </w:t>
+      </w:r>
+      <w:proofErr w:type="gramStart"/>
+      <w:r>
+        <w:rPr>
+          <w:rFonts w:cs="Arial"/>
+        </w:rPr>
+        <w:t>an</w:t>
+      </w:r>
+      <w:proofErr w:type="gramEnd"/>
+      <w:r>
+        <w:rPr>
+          <w:rFonts w:cs="Arial"/>
+        </w:rPr>
+        <w:t xml:space="preserve"> test line</w:t>
+      </w:r>
     </w:p>
     <w:p>
       <w:pPr>
@@ -952,7 +1125,7 @@
         <w:noProof/>
       </w:rPr>
       <w:drawing>
-        <wp:inline distT="0" distB="0" distL="0" distR="0" wp14:anchorId="46DEDFA6" wp14:editId="6F36B9B2">
+        <wp:inline distT="0" distB="0" distL="0" distR="0" wp14:anchorId="260F6ADD" wp14:editId="3883697E">
           <wp:extent cx="1600200" cy="713232"/>
           <wp:effectExtent l="0" t="0" r="0" b="0"/>
           <wp:docPr id="3" name="Picture 3"/>

</xml_diff>